<commit_message>
Mesh read function and void solution constructor working
</commit_message>
<xml_diff>
--- a/Project 1 - Curvilinear Heat Equation/Programming Assignment 1.docx
+++ b/Project 1 - Curvilinear Heat Equation/Programming Assignment 1.docx
@@ -10,6 +10,7 @@
           <w:docPartUnique/>
         </w:docPartObj>
       </w:sdtPr>
+      <w:sdtEndPr/>
       <w:sdtContent>
         <w:p>
           <w:r>
@@ -356,6 +357,7 @@
                                   <w:dataBinding w:prefixMappings="xmlns:ns0='http://purl.org/dc/elements/1.1/' xmlns:ns1='http://schemas.openxmlformats.org/package/2006/metadata/core-properties' " w:xpath="/ns1:coreProperties[1]/ns0:creator[1]" w:storeItemID="{6C3C8BC8-F283-45AE-878A-BAB7291924A1}"/>
                                   <w:text/>
                                 </w:sdtPr>
+                                <w:sdtEndPr/>
                                 <w:sdtContent>
                                   <w:p>
                                     <w:pPr>
@@ -401,6 +403,7 @@
                                     <w:dataBinding w:prefixMappings="xmlns:ns0='http://schemas.microsoft.com/office/2006/coverPageProps' " w:xpath="/ns0:CoverPageProperties[1]/ns0:CompanyEmail[1]" w:storeItemID="{55AF091B-3C7A-41E3-B477-F2FDAA23CFDA}"/>
                                     <w:text/>
                                   </w:sdtPr>
+                                  <w:sdtEndPr/>
                                   <w:sdtContent>
                                     <w:r>
                                       <w:rPr>
@@ -455,6 +458,7 @@
                             <w:dataBinding w:prefixMappings="xmlns:ns0='http://purl.org/dc/elements/1.1/' xmlns:ns1='http://schemas.openxmlformats.org/package/2006/metadata/core-properties' " w:xpath="/ns1:coreProperties[1]/ns0:creator[1]" w:storeItemID="{6C3C8BC8-F283-45AE-878A-BAB7291924A1}"/>
                             <w:text/>
                           </w:sdtPr>
+                          <w:sdtEndPr/>
                           <w:sdtContent>
                             <w:p>
                               <w:pPr>
@@ -500,6 +504,7 @@
                               <w:dataBinding w:prefixMappings="xmlns:ns0='http://schemas.microsoft.com/office/2006/coverPageProps' " w:xpath="/ns0:CoverPageProperties[1]/ns0:CompanyEmail[1]" w:storeItemID="{55AF091B-3C7A-41E3-B477-F2FDAA23CFDA}"/>
                               <w:text/>
                             </w:sdtPr>
+                            <w:sdtEndPr/>
                             <w:sdtContent>
                               <w:r>
                                 <w:rPr>
@@ -637,6 +642,7 @@
                                   <w:dataBinding w:prefixMappings="xmlns:ns0='http://purl.org/dc/elements/1.1/' xmlns:ns1='http://schemas.openxmlformats.org/package/2006/metadata/core-properties' " w:xpath="/ns1:coreProperties[1]/ns0:subject[1]" w:storeItemID="{6C3C8BC8-F283-45AE-878A-BAB7291924A1}"/>
                                   <w:text/>
                                 </w:sdtPr>
+                                <w:sdtEndPr/>
                                 <w:sdtContent>
                                   <w:p>
                                     <w:pPr>
@@ -738,6 +744,7 @@
                             <w:dataBinding w:prefixMappings="xmlns:ns0='http://purl.org/dc/elements/1.1/' xmlns:ns1='http://schemas.openxmlformats.org/package/2006/metadata/core-properties' " w:xpath="/ns1:coreProperties[1]/ns0:subject[1]" w:storeItemID="{6C3C8BC8-F283-45AE-878A-BAB7291924A1}"/>
                             <w:text/>
                           </w:sdtPr>
+                          <w:sdtEndPr/>
                           <w:sdtContent>
                             <w:p>
                               <w:pPr>
@@ -892,15 +899,7 @@
         <w:jc w:val="both"/>
       </w:pPr>
       <w:r>
-        <w:t xml:space="preserve">Write a verification plan. Be sure to include tests for </w:t>
-      </w:r>
-      <w:proofErr w:type="gramStart"/>
-      <w:r>
-        <w:t>all of</w:t>
-      </w:r>
-      <w:proofErr w:type="gramEnd"/>
-      <w:r>
-        <w:t xml:space="preserve"> the key parts of your code, as well as global tests to confirm that your code correctly solves the PDE. Turn in your verification plan as part of your report, but you do not need to submit the results of your verification tests; if your code doesn’t pass a reasonable set of verification cases, it won’t solve the final problem, either.</w:t>
+        <w:t>Write a verification plan. Be sure to include tests for all of the key parts of your code, as well as global tests to confirm that your code correctly solves the PDE. Turn in your verification plan as part of your report, but you do not need to submit the results of your verification tests; if your code doesn’t pass a reasonable set of verification cases, it won’t solve the final problem, either.</w:t>
       </w:r>
     </w:p>
     <w:p>
@@ -912,19 +911,24 @@
       <w:r>
         <w:t xml:space="preserve">The code can be broken up into the following broad categories. Each of these categories will be tested individually, and once they all work the separate pieces can be combined into a master code which will be tested further. </w:t>
       </w:r>
-    </w:p>
-    <w:p>
-      <w:pPr>
-        <w:pStyle w:val="ListParagraph"/>
-        <w:numPr>
-          <w:ilvl w:val="0"/>
-          <w:numId w:val="3"/>
-        </w:numPr>
-        <w:spacing w:after="187" w:line="262" w:lineRule="auto"/>
-        <w:jc w:val="both"/>
-      </w:pPr>
-      <w:r>
-        <w:t>Reading the mesh</w:t>
+      <w:r>
+        <w:t>To allow for easier testing later on, a data structure was created to store the solution variables, and output the value as a .</w:t>
+      </w:r>
+      <w:proofErr w:type="spellStart"/>
+      <w:r>
+        <w:t>vtk</w:t>
+      </w:r>
+      <w:proofErr w:type="spellEnd"/>
+      <w:r>
+        <w:t xml:space="preserve"> file. This allows for visualization of the solution vectors using </w:t>
+      </w:r>
+      <w:proofErr w:type="spellStart"/>
+      <w:r>
+        <w:t>Paraview</w:t>
+      </w:r>
+      <w:proofErr w:type="spellEnd"/>
+      <w:r>
+        <w:t xml:space="preserve">, which can help detect bugs later on. A class named Solution is created, which stores the x and y coordinates, as well as the velocity and temperature values for each data point in the grid. A constructor was made which allocates memory for each of these vectors, and initializes the values to be 0 at every point. </w:t>
       </w:r>
     </w:p>
     <w:p>
@@ -1041,7 +1045,6 @@
         </w:rPr>
         <w:t>−</w:t>
       </w:r>
-      <w:proofErr w:type="gramStart"/>
       <w:r>
         <w:t>2</w:t>
       </w:r>
@@ -1051,7 +1054,6 @@
         </w:rPr>
         <w:t>)(</w:t>
       </w:r>
-      <w:proofErr w:type="gramEnd"/>
       <w:r>
         <w:rPr>
           <w:rFonts w:ascii="Calibri" w:eastAsia="Calibri" w:hAnsi="Calibri" w:cs="Calibri"/>

</xml_diff>